<commit_message>
fix(docx): parse page headers and footers (#2599)
* fix(docx): parse page headers and footers

Signed-off-by: Cesar Berrospi Ramis <ceb@zurich.ibm.com>

* chore(docx): rename _add_header with _add_heading

To avoid confusion, rename _add_header function name with _add_heading
since the function is about adding section headings.

Signed-off-by: Cesar Berrospi Ramis <ceb@zurich.ibm.com>

* chore(docx): extend the page header and footer parsing to any content type

Signed-off-by: Cesar Berrospi Ramis <ceb@zurich.ibm.com>

* chore(docx): fix _add_header_footer function

Signed-off-by: Cesar Berrospi Ramis <ceb@zurich.ibm.com>

---------

Signed-off-by: Cesar Berrospi Ramis <ceb@zurich.ibm.com>
</commit_message>
<xml_diff>
--- a/tests/data/docx/unit_test_formatting.docx
+++ b/tests/data/docx/unit_test_formatting.docx
@@ -52,6 +52,11 @@
       </w:r>
     </w:p>
     <w:p>
+      <w:pPr>
+        <w:rPr>
+          <w:lang w:val="en-US"/>
+        </w:rPr>
+      </w:pPr>
       <w:hyperlink r:id="rId7" w:history="1">
         <w:r>
           <w:rPr>
@@ -444,14 +449,86 @@
           <w:color w:val="auto"/>
           <w:lang w:val="en-US"/>
         </w:rPr>
-      </w:pPr>
+        <w:sectPr>
+          <w:headerReference w:type="even" r:id="rId10"/>
+          <w:headerReference w:type="default" r:id="rId11"/>
+          <w:footerReference w:type="even" r:id="rId12"/>
+          <w:footerReference w:type="default" r:id="rId13"/>
+          <w:headerReference w:type="first" r:id="rId14"/>
+          <w:footerReference w:type="first" r:id="rId15"/>
+          <w:pgSz w:w="11906" w:h="16838"/>
+          <w:pgMar w:top="1417" w:right="1417" w:bottom="1417" w:left="1417" w:header="708" w:footer="708" w:gutter="0"/>
+          <w:cols w:space="708"/>
+          <w:docGrid w:linePitch="360"/>
+        </w:sectPr>
+      </w:pPr>
+    </w:p>
+    <w:p>
+      <w:pPr>
+        <w:rPr>
+          <w:rStyle w:val="SubtleEmphasis"/>
+          <w:i w:val="0"/>
+          <w:iCs w:val="0"/>
+          <w:color w:val="auto"/>
+          <w:lang w:val="en-US"/>
+        </w:rPr>
+      </w:pPr>
+      <w:r>
+        <w:rPr>
+          <w:rStyle w:val="SubtleEmphasis"/>
+          <w:i w:val="0"/>
+          <w:iCs w:val="0"/>
+          <w:color w:val="auto"/>
+          <w:lang w:val="en-US"/>
+        </w:rPr>
+        <w:lastRenderedPageBreak/>
+        <w:t>The second page of the document with same header and footer</w:t>
+      </w:r>
+    </w:p>
+    <w:p>
+      <w:pPr>
+        <w:rPr>
+          <w:rStyle w:val="SubtleEmphasis"/>
+          <w:i w:val="0"/>
+          <w:iCs w:val="0"/>
+          <w:color w:val="auto"/>
+          <w:lang w:val="en-US"/>
+        </w:rPr>
+        <w:sectPr>
+          <w:pgSz w:w="11906" w:h="16838"/>
+          <w:pgMar w:top="1417" w:right="1417" w:bottom="1417" w:left="1417" w:header="708" w:footer="708" w:gutter="0"/>
+          <w:cols w:space="708"/>
+          <w:docGrid w:linePitch="360"/>
+        </w:sectPr>
+      </w:pPr>
+    </w:p>
+    <w:p>
+      <w:pPr>
+        <w:rPr>
+          <w:rStyle w:val="SubtleEmphasis"/>
+          <w:i w:val="0"/>
+          <w:iCs w:val="0"/>
+          <w:color w:val="auto"/>
+          <w:lang w:val="en-US"/>
+        </w:rPr>
+      </w:pPr>
+      <w:r>
+        <w:rPr>
+          <w:rStyle w:val="SubtleEmphasis"/>
+          <w:i w:val="0"/>
+          <w:iCs w:val="0"/>
+          <w:color w:val="auto"/>
+          <w:lang w:val="en-US"/>
+        </w:rPr>
+        <w:lastRenderedPageBreak/>
+        <w:t>The third page of the document with different header and footer</w:t>
+      </w:r>
     </w:p>
     <w:sectPr>
-      <w:headerReference w:type="default" r:id="rId10"/>
-      <w:footerReference w:type="default" r:id="rId11"/>
       <w:pgSz w:w="11906" w:h="16838"/>
       <w:pgMar w:top="1417" w:right="1417" w:bottom="1417" w:left="1417" w:header="708" w:footer="708" w:gutter="0"/>
       <w:cols w:space="708"/>
+      <w:titlePg/>
       <w:docGrid w:linePitch="360"/>
     </w:sectPr>
   </w:body>
@@ -483,22 +560,155 @@
     <w:pPr>
       <w:pStyle w:val="Footer"/>
     </w:pPr>
+  </w:p>
+</w:ftr>
+</file>
+
+<file path=word/footer2.xml><?xml version="1.0" encoding="utf-8"?>
+<w:ftr xmlns:wpc="http://schemas.microsoft.com/office/word/2010/wordprocessingCanvas" xmlns:cx="http://schemas.microsoft.com/office/drawing/2014/chartex" xmlns:cx1="http://schemas.microsoft.com/office/drawing/2015/9/8/chartex" xmlns:cx2="http://schemas.microsoft.com/office/drawing/2015/10/21/chartex" xmlns:cx3="http://schemas.microsoft.com/office/drawing/2016/5/9/chartex" xmlns:cx4="http://schemas.microsoft.com/office/drawing/2016/5/10/chartex" xmlns:cx5="http://schemas.microsoft.com/office/drawing/2016/5/11/chartex" xmlns:cx6="http://schemas.microsoft.com/office/drawing/2016/5/12/chartex" xmlns:cx7="http://schemas.microsoft.com/office/drawing/2016/5/13/chartex" xmlns:cx8="http://schemas.microsoft.com/office/drawing/2016/5/14/chartex" xmlns:mc="http://schemas.openxmlformats.org/markup-compatibility/2006" xmlns:aink="http://schemas.microsoft.com/office/drawing/2016/ink" xmlns:am3d="http://schemas.microsoft.com/office/drawing/2017/model3d" xmlns:o="urn:schemas-microsoft-com:office:office" xmlns:oel="http://schemas.microsoft.com/office/2019/extlst" xmlns:r="http://schemas.openxmlformats.org/officeDocument/2006/relationships" xmlns:m="http://schemas.openxmlformats.org/officeDocument/2006/math" xmlns:v="urn:schemas-microsoft-com:vml" xmlns:wp14="http://schemas.microsoft.com/office/word/2010/wordprocessingDrawing" xmlns:wp="http://schemas.openxmlformats.org/drawingml/2006/wordprocessingDrawing" xmlns:w10="urn:schemas-microsoft-com:office:word" xmlns:w="http://schemas.openxmlformats.org/wordprocessingml/2006/main" xmlns:w14="http://schemas.microsoft.com/office/word/2010/wordml" xmlns:w15="http://schemas.microsoft.com/office/word/2012/wordml" xmlns:w16cex="http://schemas.microsoft.com/office/word/2018/wordml/cex" xmlns:w16cid="http://schemas.microsoft.com/office/word/2016/wordml/cid" xmlns:w16="http://schemas.microsoft.com/office/word/2018/wordml" xmlns:w16du="http://schemas.microsoft.com/office/word/2023/wordml/word16du" xmlns:w16sdtdh="http://schemas.microsoft.com/office/word/2020/wordml/sdtdatahash" xmlns:w16sdtfl="http://schemas.microsoft.com/office/word/2024/wordml/sdtformatlock" xmlns:w16se="http://schemas.microsoft.com/office/word/2015/wordml/symex" xmlns:wpg="http://schemas.microsoft.com/office/word/2010/wordprocessingGroup" xmlns:wpi="http://schemas.microsoft.com/office/word/2010/wordprocessingInk" xmlns:wne="http://schemas.microsoft.com/office/word/2006/wordml" xmlns:wps="http://schemas.microsoft.com/office/word/2010/wordprocessingShape" mc:Ignorable="w14 w15 w16se w16cid w16 w16cex w16sdtdh w16sdtfl w16du wp14">
+  <w:p>
+    <w:pPr>
+      <w:pStyle w:val="Footer"/>
+    </w:pPr>
     <w:r>
-      <w:t xml:space="preserve">This </w:t>
+      <w:t>This is a footer</w:t>
     </w:r>
-    <w:proofErr w:type="spellStart"/>
+  </w:p>
+</w:ftr>
+</file>
+
+<file path=word/footer3.xml><?xml version="1.0" encoding="utf-8"?>
+<w:ftr xmlns:wpc="http://schemas.microsoft.com/office/word/2010/wordprocessingCanvas" xmlns:cx="http://schemas.microsoft.com/office/drawing/2014/chartex" xmlns:cx1="http://schemas.microsoft.com/office/drawing/2015/9/8/chartex" xmlns:cx2="http://schemas.microsoft.com/office/drawing/2015/10/21/chartex" xmlns:cx3="http://schemas.microsoft.com/office/drawing/2016/5/9/chartex" xmlns:cx4="http://schemas.microsoft.com/office/drawing/2016/5/10/chartex" xmlns:cx5="http://schemas.microsoft.com/office/drawing/2016/5/11/chartex" xmlns:cx6="http://schemas.microsoft.com/office/drawing/2016/5/12/chartex" xmlns:cx7="http://schemas.microsoft.com/office/drawing/2016/5/13/chartex" xmlns:cx8="http://schemas.microsoft.com/office/drawing/2016/5/14/chartex" xmlns:mc="http://schemas.openxmlformats.org/markup-compatibility/2006" xmlns:aink="http://schemas.microsoft.com/office/drawing/2016/ink" xmlns:am3d="http://schemas.microsoft.com/office/drawing/2017/model3d" xmlns:o="urn:schemas-microsoft-com:office:office" xmlns:oel="http://schemas.microsoft.com/office/2019/extlst" xmlns:r="http://schemas.openxmlformats.org/officeDocument/2006/relationships" xmlns:m="http://schemas.openxmlformats.org/officeDocument/2006/math" xmlns:v="urn:schemas-microsoft-com:vml" xmlns:wp14="http://schemas.microsoft.com/office/word/2010/wordprocessingDrawing" xmlns:wp="http://schemas.openxmlformats.org/drawingml/2006/wordprocessingDrawing" xmlns:w10="urn:schemas-microsoft-com:office:word" xmlns:w="http://schemas.openxmlformats.org/wordprocessingml/2006/main" xmlns:w14="http://schemas.microsoft.com/office/word/2010/wordml" xmlns:w15="http://schemas.microsoft.com/office/word/2012/wordml" xmlns:w16cex="http://schemas.microsoft.com/office/word/2018/wordml/cex" xmlns:w16cid="http://schemas.microsoft.com/office/word/2016/wordml/cid" xmlns:w16="http://schemas.microsoft.com/office/word/2018/wordml" xmlns:w16du="http://schemas.microsoft.com/office/word/2023/wordml/word16du" xmlns:w16sdtdh="http://schemas.microsoft.com/office/word/2020/wordml/sdtdatahash" xmlns:w16sdtfl="http://schemas.microsoft.com/office/word/2024/wordml/sdtformatlock" xmlns:w16se="http://schemas.microsoft.com/office/word/2015/wordml/symex" xmlns:wpg="http://schemas.microsoft.com/office/word/2010/wordprocessingGroup" xmlns:wpi="http://schemas.microsoft.com/office/word/2010/wordprocessingInk" xmlns:wne="http://schemas.microsoft.com/office/word/2006/wordml" xmlns:wps="http://schemas.microsoft.com/office/word/2010/wordprocessingShape" mc:Ignorable="w14 w15 w16se w16cid w16 w16cex w16sdtdh w16sdtfl w16du wp14">
+  <w:p>
+    <w:pPr>
+      <w:pStyle w:val="Footer"/>
+      <w:rPr>
+        <w:lang w:val="en-US"/>
+      </w:rPr>
+    </w:pPr>
     <w:r>
-      <w:t>is</w:t>
+      <w:rPr>
+        <w:lang w:val="en-US"/>
+      </w:rPr>
+      <w:t>Another footer</w:t>
     </w:r>
-    <w:proofErr w:type="spellEnd"/>
+  </w:p>
+  <w:p>
+    <w:pPr>
+      <w:pStyle w:val="Footer"/>
+      <w:rPr>
+        <w:lang w:val="en-US"/>
+      </w:rPr>
+    </w:pPr>
     <w:r>
-      <w:t xml:space="preserve"> a </w:t>
+      <w:rPr>
+        <w:lang w:val="en-US"/>
+      </w:rPr>
+      <w:t>With</w:t>
     </w:r>
-    <w:proofErr w:type="spellStart"/>
+  </w:p>
+  <w:p>
+    <w:pPr>
+      <w:pStyle w:val="Footer"/>
+      <w:rPr>
+        <w:lang w:val="en-US"/>
+      </w:rPr>
+    </w:pPr>
     <w:r>
-      <w:t>footer</w:t>
+      <w:rPr>
+        <w:lang w:val="en-US"/>
+      </w:rPr>
+      <w:t>3 paragraphs</w:t>
     </w:r>
-    <w:proofErr w:type="spellEnd"/>
+    <w:r>
+      <w:rPr>
+        <w:lang w:val="en-US"/>
+      </w:rPr>
+      <w:t xml:space="preserve"> and </w:t>
+    </w:r>
+    <w:r>
+      <w:rPr>
+        <w:lang w:val="en-US"/>
+      </w:rPr>
+      <w:t xml:space="preserve">a </w:t>
+    </w:r>
+    <w:r>
+      <w:rPr>
+        <w:lang w:val="en-US"/>
+      </w:rPr>
+      <w:t>picture</w:t>
+    </w:r>
+    <w:r>
+      <w:rPr>
+        <w:lang w:val="en-US"/>
+      </w:rPr>
+      <w:tab/>
+    </w:r>
+    <w:r>
+      <w:fldChar w:fldCharType="begin"/>
+    </w:r>
+    <w:r>
+      <w:instrText xml:space="preserve"> INCLUDEPICTURE "https://avatars.githubusercontent.com/u/188446108?s=48&amp;v=4" \* MERGEFORMATINET </w:instrText>
+    </w:r>
+    <w:r>
+      <w:fldChar w:fldCharType="separate"/>
+    </w:r>
+    <w:r>
+      <w:rPr>
+        <w:noProof/>
+      </w:rPr>
+      <w:drawing>
+        <wp:inline distT="0" distB="0" distL="0" distR="0" wp14:anchorId="2F930BD7" wp14:editId="5313C29D">
+          <wp:extent cx="308610" cy="308610"/>
+          <wp:effectExtent l="0" t="0" r="0" b="0"/>
+          <wp:docPr id="1675162695" name="Picture 1" descr="Owner avatar"/>
+          <wp:cNvGraphicFramePr>
+            <a:graphicFrameLocks xmlns:a="http://schemas.openxmlformats.org/drawingml/2006/main" noChangeAspect="1"/>
+          </wp:cNvGraphicFramePr>
+          <a:graphic xmlns:a="http://schemas.openxmlformats.org/drawingml/2006/main">
+            <a:graphicData uri="http://schemas.openxmlformats.org/drawingml/2006/picture">
+              <pic:pic xmlns:pic="http://schemas.openxmlformats.org/drawingml/2006/picture">
+                <pic:nvPicPr>
+                  <pic:cNvPr id="0" name="Picture 1" descr="Owner avatar"/>
+                  <pic:cNvPicPr>
+                    <a:picLocks noChangeAspect="1" noChangeArrowheads="1"/>
+                  </pic:cNvPicPr>
+                </pic:nvPicPr>
+                <pic:blipFill>
+                  <a:blip r:embed="rId1">
+                    <a:extLst>
+                      <a:ext uri="{28A0092B-C50C-407E-A947-70E740481C1C}">
+                        <a14:useLocalDpi xmlns:a14="http://schemas.microsoft.com/office/drawing/2010/main" val="0"/>
+                      </a:ext>
+                    </a:extLst>
+                  </a:blip>
+                  <a:srcRect/>
+                  <a:stretch>
+                    <a:fillRect/>
+                  </a:stretch>
+                </pic:blipFill>
+                <pic:spPr bwMode="auto">
+                  <a:xfrm>
+                    <a:off x="0" y="0"/>
+                    <a:ext cx="308610" cy="308610"/>
+                  </a:xfrm>
+                  <a:prstGeom prst="rect">
+                    <a:avLst/>
+                  </a:prstGeom>
+                  <a:noFill/>
+                  <a:ln>
+                    <a:noFill/>
+                  </a:ln>
+                </pic:spPr>
+              </pic:pic>
+            </a:graphicData>
+          </a:graphic>
+        </wp:inline>
+      </w:drawing>
+    </w:r>
+    <w:r>
+      <w:fldChar w:fldCharType="end"/>
+    </w:r>
   </w:p>
 </w:ftr>
 </file>
@@ -528,16 +738,65 @@
     <w:pPr>
       <w:pStyle w:val="Header"/>
     </w:pPr>
+  </w:p>
+</w:hdr>
+</file>
+
+<file path=word/header2.xml><?xml version="1.0" encoding="utf-8"?>
+<w:hdr xmlns:wpc="http://schemas.microsoft.com/office/word/2010/wordprocessingCanvas" xmlns:cx="http://schemas.microsoft.com/office/drawing/2014/chartex" xmlns:cx1="http://schemas.microsoft.com/office/drawing/2015/9/8/chartex" xmlns:cx2="http://schemas.microsoft.com/office/drawing/2015/10/21/chartex" xmlns:cx3="http://schemas.microsoft.com/office/drawing/2016/5/9/chartex" xmlns:cx4="http://schemas.microsoft.com/office/drawing/2016/5/10/chartex" xmlns:cx5="http://schemas.microsoft.com/office/drawing/2016/5/11/chartex" xmlns:cx6="http://schemas.microsoft.com/office/drawing/2016/5/12/chartex" xmlns:cx7="http://schemas.microsoft.com/office/drawing/2016/5/13/chartex" xmlns:cx8="http://schemas.microsoft.com/office/drawing/2016/5/14/chartex" xmlns:mc="http://schemas.openxmlformats.org/markup-compatibility/2006" xmlns:aink="http://schemas.microsoft.com/office/drawing/2016/ink" xmlns:am3d="http://schemas.microsoft.com/office/drawing/2017/model3d" xmlns:o="urn:schemas-microsoft-com:office:office" xmlns:oel="http://schemas.microsoft.com/office/2019/extlst" xmlns:r="http://schemas.openxmlformats.org/officeDocument/2006/relationships" xmlns:m="http://schemas.openxmlformats.org/officeDocument/2006/math" xmlns:v="urn:schemas-microsoft-com:vml" xmlns:wp14="http://schemas.microsoft.com/office/word/2010/wordprocessingDrawing" xmlns:wp="http://schemas.openxmlformats.org/drawingml/2006/wordprocessingDrawing" xmlns:w10="urn:schemas-microsoft-com:office:word" xmlns:w="http://schemas.openxmlformats.org/wordprocessingml/2006/main" xmlns:w14="http://schemas.microsoft.com/office/word/2010/wordml" xmlns:w15="http://schemas.microsoft.com/office/word/2012/wordml" xmlns:w16cex="http://schemas.microsoft.com/office/word/2018/wordml/cex" xmlns:w16cid="http://schemas.microsoft.com/office/word/2016/wordml/cid" xmlns:w16="http://schemas.microsoft.com/office/word/2018/wordml" xmlns:w16du="http://schemas.microsoft.com/office/word/2023/wordml/word16du" xmlns:w16sdtdh="http://schemas.microsoft.com/office/word/2020/wordml/sdtdatahash" xmlns:w16sdtfl="http://schemas.microsoft.com/office/word/2024/wordml/sdtformatlock" xmlns:w16se="http://schemas.microsoft.com/office/word/2015/wordml/symex" xmlns:wpg="http://schemas.microsoft.com/office/word/2010/wordprocessingGroup" xmlns:wpi="http://schemas.microsoft.com/office/word/2010/wordprocessingInk" xmlns:wne="http://schemas.microsoft.com/office/word/2006/wordml" xmlns:wps="http://schemas.microsoft.com/office/word/2010/wordprocessingShape" mc:Ignorable="w14 w15 w16se w16cid w16 w16cex w16sdtdh w16sdtfl w16du wp14">
+  <w:p>
+    <w:pPr>
+      <w:pStyle w:val="Header"/>
+    </w:pPr>
     <w:r>
-      <w:t xml:space="preserve">This </w:t>
+      <w:t>This is a header</w:t>
     </w:r>
-    <w:proofErr w:type="spellStart"/>
+  </w:p>
+</w:hdr>
+</file>
+
+<file path=word/header3.xml><?xml version="1.0" encoding="utf-8"?>
+<w:hdr xmlns:wpc="http://schemas.microsoft.com/office/word/2010/wordprocessingCanvas" xmlns:cx="http://schemas.microsoft.com/office/drawing/2014/chartex" xmlns:cx1="http://schemas.microsoft.com/office/drawing/2015/9/8/chartex" xmlns:cx2="http://schemas.microsoft.com/office/drawing/2015/10/21/chartex" xmlns:cx3="http://schemas.microsoft.com/office/drawing/2016/5/9/chartex" xmlns:cx4="http://schemas.microsoft.com/office/drawing/2016/5/10/chartex" xmlns:cx5="http://schemas.microsoft.com/office/drawing/2016/5/11/chartex" xmlns:cx6="http://schemas.microsoft.com/office/drawing/2016/5/12/chartex" xmlns:cx7="http://schemas.microsoft.com/office/drawing/2016/5/13/chartex" xmlns:cx8="http://schemas.microsoft.com/office/drawing/2016/5/14/chartex" xmlns:mc="http://schemas.openxmlformats.org/markup-compatibility/2006" xmlns:aink="http://schemas.microsoft.com/office/drawing/2016/ink" xmlns:am3d="http://schemas.microsoft.com/office/drawing/2017/model3d" xmlns:o="urn:schemas-microsoft-com:office:office" xmlns:oel="http://schemas.microsoft.com/office/2019/extlst" xmlns:r="http://schemas.openxmlformats.org/officeDocument/2006/relationships" xmlns:m="http://schemas.openxmlformats.org/officeDocument/2006/math" xmlns:v="urn:schemas-microsoft-com:vml" xmlns:wp14="http://schemas.microsoft.com/office/word/2010/wordprocessingDrawing" xmlns:wp="http://schemas.openxmlformats.org/drawingml/2006/wordprocessingDrawing" xmlns:w10="urn:schemas-microsoft-com:office:word" xmlns:w="http://schemas.openxmlformats.org/wordprocessingml/2006/main" xmlns:w14="http://schemas.microsoft.com/office/word/2010/wordml" xmlns:w15="http://schemas.microsoft.com/office/word/2012/wordml" xmlns:w16cex="http://schemas.microsoft.com/office/word/2018/wordml/cex" xmlns:w16cid="http://schemas.microsoft.com/office/word/2016/wordml/cid" xmlns:w16="http://schemas.microsoft.com/office/word/2018/wordml" xmlns:w16du="http://schemas.microsoft.com/office/word/2023/wordml/word16du" xmlns:w16sdtdh="http://schemas.microsoft.com/office/word/2020/wordml/sdtdatahash" xmlns:w16sdtfl="http://schemas.microsoft.com/office/word/2024/wordml/sdtformatlock" xmlns:w16se="http://schemas.microsoft.com/office/word/2015/wordml/symex" xmlns:wpg="http://schemas.microsoft.com/office/word/2010/wordprocessingGroup" xmlns:wpi="http://schemas.microsoft.com/office/word/2010/wordprocessingInk" xmlns:wne="http://schemas.microsoft.com/office/word/2006/wordml" xmlns:wps="http://schemas.microsoft.com/office/word/2010/wordprocessingShape" mc:Ignorable="w14 w15 w16se w16cid w16 w16cex w16sdtdh w16sdtfl w16du wp14">
+  <w:p>
+    <w:pPr>
+      <w:pStyle w:val="Header"/>
+      <w:rPr>
+        <w:lang w:val="en-US"/>
+      </w:rPr>
+    </w:pPr>
     <w:r>
-      <w:t>is</w:t>
+      <w:rPr>
+        <w:lang w:val="en-US"/>
+      </w:rPr>
+      <w:t xml:space="preserve">Another </w:t>
     </w:r>
-    <w:proofErr w:type="spellEnd"/>
     <w:r>
-      <w:t xml:space="preserve"> a header</w:t>
+      <w:rPr>
+        <w:b/>
+        <w:bCs/>
+        <w:lang w:val="en-US"/>
+      </w:rPr>
+      <w:t>header</w:t>
+    </w:r>
+    <w:r>
+      <w:rPr>
+        <w:lang w:val="en-US"/>
+      </w:rPr>
+      <w:t xml:space="preserve"> in bold</w:t>
+    </w:r>
+  </w:p>
+  <w:p>
+    <w:pPr>
+      <w:pStyle w:val="Header"/>
+      <w:rPr>
+        <w:lang w:val="en-US"/>
+      </w:rPr>
+    </w:pPr>
+    <w:r>
+      <w:rPr>
+        <w:lang w:val="en-US"/>
+      </w:rPr>
+      <w:t>With 2 paragraphs</w:t>
     </w:r>
   </w:p>
 </w:hdr>

</xml_diff>